<commit_message>
FEAT: Add basic movement and rotation
</commit_message>
<xml_diff>
--- a/Documentatie/J2P4_Verboom_Log.docx
+++ b/Documentatie/J2P4_Verboom_Log.docx
@@ -823,7 +823,23 @@
           <w:b/>
           <w:bCs/>
         </w:rPr>
-        <w:t xml:space="preserve">Kopie/screenshot van je Daily StandUp. </w:t>
+        <w:t xml:space="preserve">Kopie/screenshot van je Daily </w:t>
+      </w:r>
+      <w:proofErr w:type="spellStart"/>
+      <w:r>
+        <w:rPr>
+          <w:b/>
+          <w:bCs/>
+        </w:rPr>
+        <w:t>StandUp</w:t>
+      </w:r>
+      <w:proofErr w:type="spellEnd"/>
+      <w:r>
+        <w:rPr>
+          <w:b/>
+          <w:bCs/>
+        </w:rPr>
+        <w:t xml:space="preserve">. </w:t>
       </w:r>
       <w:r>
         <w:rPr>
@@ -1295,7 +1311,23 @@
           <w:i/>
           <w:iCs/>
         </w:rPr>
-        <w:t>[Welke onderdelen/taken wil je volgende werkdag weer oppakken/ ook te gebruiken voor je volgende Daily standUp?]</w:t>
+        <w:t xml:space="preserve">[Welke onderdelen/taken wil je volgende werkdag weer oppakken/ ook te gebruiken voor je volgende Daily </w:t>
+      </w:r>
+      <w:proofErr w:type="spellStart"/>
+      <w:r>
+        <w:rPr>
+          <w:i/>
+          <w:iCs/>
+        </w:rPr>
+        <w:t>standUp</w:t>
+      </w:r>
+      <w:proofErr w:type="spellEnd"/>
+      <w:r>
+        <w:rPr>
+          <w:i/>
+          <w:iCs/>
+        </w:rPr>
+        <w:t>?]</w:t>
       </w:r>
     </w:p>
     <w:p>
@@ -1345,7 +1377,23 @@
           <w:b/>
           <w:bCs/>
         </w:rPr>
-        <w:t xml:space="preserve">Kopie/screenshot van je Daily StandUp. </w:t>
+        <w:t xml:space="preserve">Kopie/screenshot van je Daily </w:t>
+      </w:r>
+      <w:proofErr w:type="spellStart"/>
+      <w:r>
+        <w:rPr>
+          <w:b/>
+          <w:bCs/>
+        </w:rPr>
+        <w:t>StandUp</w:t>
+      </w:r>
+      <w:proofErr w:type="spellEnd"/>
+      <w:r>
+        <w:rPr>
+          <w:b/>
+          <w:bCs/>
+        </w:rPr>
+        <w:t xml:space="preserve">. </w:t>
       </w:r>
       <w:r>
         <w:rPr>
@@ -1359,7 +1407,41 @@
           <w:i/>
           <w:iCs/>
         </w:rPr>
-        <w:t>[Zorg ervoor dat de informatie die je inlevert duidelijk en leesbaar is!]</w:t>
+        <w:drawing>
+          <wp:inline distT="0" distB="0" distL="0" distR="0" wp14:anchorId="7305135F" wp14:editId="75DFCF71">
+            <wp:extent cx="2997200" cy="2691128"/>
+            <wp:effectExtent l="0" t="0" r="0" b="0"/>
+            <wp:docPr id="310891280" name="Picture 1" descr="A screenshot of a chat&#10;&#10;AI-generated content may be incorrect."/>
+            <wp:cNvGraphicFramePr>
+              <a:graphicFrameLocks xmlns:a="http://schemas.openxmlformats.org/drawingml/2006/main" noChangeAspect="1"/>
+            </wp:cNvGraphicFramePr>
+            <a:graphic xmlns:a="http://schemas.openxmlformats.org/drawingml/2006/main">
+              <a:graphicData uri="http://schemas.openxmlformats.org/drawingml/2006/picture">
+                <pic:pic xmlns:pic="http://schemas.openxmlformats.org/drawingml/2006/picture">
+                  <pic:nvPicPr>
+                    <pic:cNvPr id="310891280" name="Picture 1" descr="A screenshot of a chat&#10;&#10;AI-generated content may be incorrect."/>
+                    <pic:cNvPicPr/>
+                  </pic:nvPicPr>
+                  <pic:blipFill>
+                    <a:blip r:embed="rId12"/>
+                    <a:stretch>
+                      <a:fillRect/>
+                    </a:stretch>
+                  </pic:blipFill>
+                  <pic:spPr>
+                    <a:xfrm>
+                      <a:off x="0" y="0"/>
+                      <a:ext cx="3000737" cy="2694304"/>
+                    </a:xfrm>
+                    <a:prstGeom prst="rect">
+                      <a:avLst/>
+                    </a:prstGeom>
+                  </pic:spPr>
+                </pic:pic>
+              </a:graphicData>
+            </a:graphic>
+          </wp:inline>
+        </w:drawing>
       </w:r>
       <w:r>
         <w:rPr>
@@ -1393,11 +1475,54 @@
       </w:r>
       <w:r>
         <w:rPr>
-          <w:i/>
-          <w:iCs/>
-        </w:rPr>
-        <w:t>[Zorg dat de informatie die je inlevert duidelijk en leesbaar is!]</w:t>
-      </w:r>
+          <w:b/>
+          <w:bCs/>
+        </w:rPr>
+        <w:t>Ochtend:</w:t>
+      </w:r>
+    </w:p>
+    <w:p>
+      <w:pPr>
+        <w:pStyle w:val="ListParagraph"/>
+        <w:ind w:left="360"/>
+        <w:rPr>
+          <w:b/>
+          <w:bCs/>
+          <w:i/>
+          <w:iCs/>
+        </w:rPr>
+      </w:pPr>
+      <w:r>
+        <w:rPr>
+          <w:i/>
+          <w:iCs/>
+        </w:rPr>
+        <w:t>Leeg</w:t>
+      </w:r>
+      <w:r>
+        <w:rPr>
+          <w:b/>
+          <w:bCs/>
+        </w:rPr>
+        <w:br/>
+      </w:r>
+      <w:r>
+        <w:rPr>
+          <w:b/>
+          <w:bCs/>
+        </w:rPr>
+        <w:t>Middag:</w:t>
+      </w:r>
+    </w:p>
+    <w:p>
+      <w:pPr>
+        <w:pStyle w:val="ListParagraph"/>
+        <w:ind w:left="360"/>
+        <w:rPr>
+          <w:b/>
+          <w:bCs/>
+        </w:rPr>
+      </w:pPr>
       <w:r>
         <w:rPr>
           <w:i/>
@@ -1683,7 +1808,15 @@
           <w:i/>
           <w:iCs/>
         </w:rPr>
-        <w:t>[Hoe voel jij je vandaag denk hierbij aan je gezondheid, stressniveau heb jij het idee dat je kon focussen op je werk?]</w:t>
+        <w:t xml:space="preserve">[Hoe voel jij je vandaag denk hierbij aan je gezondheid, stressniveau heb jij het idee dat je kon </w:t>
+      </w:r>
+      <w:r>
+        <w:rPr>
+          <w:i/>
+          <w:iCs/>
+        </w:rPr>
+        <w:lastRenderedPageBreak/>
+        <w:t>focussen op je werk?]</w:t>
       </w:r>
       <w:r>
         <w:rPr>
@@ -1724,7 +1857,23 @@
           <w:i/>
           <w:iCs/>
         </w:rPr>
-        <w:t>[Welke onderdelen/taken wil je volgende werkdag weer oppakken/ ook te gebruiken voor je volgende Daily standUp?]</w:t>
+        <w:t xml:space="preserve">[Welke onderdelen/taken wil je volgende werkdag weer oppakken/ ook te gebruiken voor je volgende Daily </w:t>
+      </w:r>
+      <w:proofErr w:type="spellStart"/>
+      <w:r>
+        <w:rPr>
+          <w:i/>
+          <w:iCs/>
+        </w:rPr>
+        <w:t>standUp</w:t>
+      </w:r>
+      <w:proofErr w:type="spellEnd"/>
+      <w:r>
+        <w:rPr>
+          <w:i/>
+          <w:iCs/>
+        </w:rPr>
+        <w:t>?]</w:t>
       </w:r>
     </w:p>
     <w:p>
@@ -1774,7 +1923,23 @@
           <w:b/>
           <w:bCs/>
         </w:rPr>
-        <w:t xml:space="preserve">Kopie/screenshot van je Daily StandUp. </w:t>
+        <w:t xml:space="preserve">Kopie/screenshot van je Daily </w:t>
+      </w:r>
+      <w:proofErr w:type="spellStart"/>
+      <w:r>
+        <w:rPr>
+          <w:b/>
+          <w:bCs/>
+        </w:rPr>
+        <w:t>StandUp</w:t>
+      </w:r>
+      <w:proofErr w:type="spellEnd"/>
+      <w:r>
+        <w:rPr>
+          <w:b/>
+          <w:bCs/>
+        </w:rPr>
+        <w:t xml:space="preserve">. </w:t>
       </w:r>
       <w:r>
         <w:rPr>
@@ -2153,7 +2318,23 @@
           <w:i/>
           <w:iCs/>
         </w:rPr>
-        <w:t>[Welke onderdelen/taken wil je volgende werkdag weer oppakken/ ook te gebruiken voor je volgende Daily standUp?]</w:t>
+        <w:t xml:space="preserve">[Welke onderdelen/taken wil je volgende werkdag weer oppakken/ ook te gebruiken voor je volgende Daily </w:t>
+      </w:r>
+      <w:proofErr w:type="spellStart"/>
+      <w:r>
+        <w:rPr>
+          <w:i/>
+          <w:iCs/>
+        </w:rPr>
+        <w:t>standUp</w:t>
+      </w:r>
+      <w:proofErr w:type="spellEnd"/>
+      <w:r>
+        <w:rPr>
+          <w:i/>
+          <w:iCs/>
+        </w:rPr>
+        <w:t>?]</w:t>
       </w:r>
     </w:p>
     <w:p>
@@ -2203,7 +2384,23 @@
           <w:b/>
           <w:bCs/>
         </w:rPr>
-        <w:t xml:space="preserve">Kopie/screenshot van je Daily StandUp. </w:t>
+        <w:t xml:space="preserve">Kopie/screenshot van je Daily </w:t>
+      </w:r>
+      <w:proofErr w:type="spellStart"/>
+      <w:r>
+        <w:rPr>
+          <w:b/>
+          <w:bCs/>
+        </w:rPr>
+        <w:t>StandUp</w:t>
+      </w:r>
+      <w:proofErr w:type="spellEnd"/>
+      <w:r>
+        <w:rPr>
+          <w:b/>
+          <w:bCs/>
+        </w:rPr>
+        <w:t xml:space="preserve">. </w:t>
       </w:r>
       <w:r>
         <w:rPr>
@@ -2582,7 +2779,23 @@
           <w:i/>
           <w:iCs/>
         </w:rPr>
-        <w:t>[Welke onderdelen/taken wil je volgende werkdag weer oppakken/ ook te gebruiken voor je volgende Daily standUp?]</w:t>
+        <w:t xml:space="preserve">[Welke onderdelen/taken wil je volgende werkdag weer oppakken/ ook te gebruiken voor je volgende Daily </w:t>
+      </w:r>
+      <w:proofErr w:type="spellStart"/>
+      <w:r>
+        <w:rPr>
+          <w:i/>
+          <w:iCs/>
+        </w:rPr>
+        <w:t>standUp</w:t>
+      </w:r>
+      <w:proofErr w:type="spellEnd"/>
+      <w:r>
+        <w:rPr>
+          <w:i/>
+          <w:iCs/>
+        </w:rPr>
+        <w:t>?]</w:t>
       </w:r>
     </w:p>
     <w:p>
@@ -2598,9 +2811,9 @@
       </w:pPr>
     </w:p>
     <w:sectPr>
-      <w:footerReference w:type="default" r:id="rId12"/>
-      <w:headerReference w:type="first" r:id="rId13"/>
-      <w:footerReference w:type="first" r:id="rId14"/>
+      <w:footerReference w:type="default" r:id="rId13"/>
+      <w:headerReference w:type="first" r:id="rId14"/>
+      <w:footerReference w:type="first" r:id="rId15"/>
       <w:pgSz w:w="11906" w:h="16838"/>
       <w:pgMar w:top="1417" w:right="1417" w:bottom="1417" w:left="1417" w:header="708" w:footer="708" w:gutter="0"/>
       <w:cols w:space="708"/>
@@ -2752,6 +2965,7 @@
       </w:rPr>
       <w:t xml:space="preserve">             </w:t>
     </w:r>
+    <w:proofErr w:type="spellStart"/>
     <w:r>
       <w:rPr>
         <w:color w:val="000000"/>
@@ -2759,7 +2973,17 @@
         <w:szCs w:val="16"/>
         <w:lang w:val="en-US"/>
       </w:rPr>
-      <w:t xml:space="preserve">Sjabloon </w:t>
+      <w:t>Sjabloon</w:t>
+    </w:r>
+    <w:proofErr w:type="spellEnd"/>
+    <w:r>
+      <w:rPr>
+        <w:color w:val="000000"/>
+        <w:sz w:val="16"/>
+        <w:szCs w:val="16"/>
+        <w:lang w:val="en-US"/>
+      </w:rPr>
+      <w:t xml:space="preserve"> </w:t>
     </w:r>
     <w:r>
       <w:rPr>
@@ -7772,6 +7996,31 @@
 </file>
 
 <file path=customXml/item1.xml><?xml version="1.0" encoding="utf-8"?>
+<?mso-contentType ?>
+<FormTemplates xmlns="http://schemas.microsoft.com/sharepoint/v3/contenttype/forms">
+  <Display>DocumentLibraryForm</Display>
+  <Edit>DocumentLibraryForm</Edit>
+  <New>DocumentLibraryForm</New>
+</FormTemplates>
+</file>
+
+<file path=customXml/item2.xml><?xml version="1.0" encoding="utf-8"?>
+<b:Sources xmlns:b="http://schemas.openxmlformats.org/officeDocument/2006/bibliography" xmlns="http://schemas.openxmlformats.org/officeDocument/2006/bibliography" SelectedStyle="\APASixthEditionOfficeOnline.xsl" StyleName="APA" Version="6"/>
+</file>
+
+<file path=customXml/item3.xml><?xml version="1.0" encoding="utf-8"?>
+<p:properties xmlns:p="http://schemas.microsoft.com/office/2006/metadata/properties" xmlns:xsi="http://www.w3.org/2001/XMLSchema-instance" xmlns:pc="http://schemas.microsoft.com/office/infopath/2007/PartnerControls">
+  <documentManagement>
+    <TaxCatchAll xmlns="a525567b-649d-460c-8e8e-4b8ff2198859" xsi:nil="true"/>
+    <lcf76f155ced4ddcb4097134ff3c332f xmlns="d6efa0f9-dae8-495f-a801-1a676c3280d6">
+      <Terms xmlns="http://schemas.microsoft.com/office/infopath/2007/PartnerControls"/>
+    </lcf76f155ced4ddcb4097134ff3c332f>
+    <ReferenceId xmlns="d6efa0f9-dae8-495f-a801-1a676c3280d6" xsi:nil="true"/>
+  </documentManagement>
+</p:properties>
+</file>
+
+<file path=customXml/item4.xml><?xml version="1.0" encoding="utf-8"?>
 <ct:contentTypeSchema xmlns:ct="http://schemas.microsoft.com/office/2006/metadata/contentType" xmlns:ma="http://schemas.microsoft.com/office/2006/metadata/properties/metaAttributes" ct:_="" ma:_="" ma:contentTypeName="Document" ma:contentTypeID="0x010100665464867BBD6147A31646DF0461D184" ma:contentTypeVersion="12" ma:contentTypeDescription="Een nieuw document maken." ma:contentTypeScope="" ma:versionID="fb14baebca41b563e1502066157e2f79">
   <xsd:schema xmlns:xsd="http://www.w3.org/2001/XMLSchema" xmlns:xs="http://www.w3.org/2001/XMLSchema" xmlns:p="http://schemas.microsoft.com/office/2006/metadata/properties" xmlns:ns2="d6efa0f9-dae8-495f-a801-1a676c3280d6" xmlns:ns3="a525567b-649d-460c-8e8e-4b8ff2198859" targetNamespace="http://schemas.microsoft.com/office/2006/metadata/properties" ma:root="true" ma:fieldsID="b7c9fe1bf5062ab4e996756ff7dfce89" ns2:_="" ns3:_="">
     <xsd:import namespace="d6efa0f9-dae8-495f-a801-1a676c3280d6"/>
@@ -7972,32 +8221,34 @@
 </ct:contentTypeSchema>
 </file>
 
-<file path=customXml/item2.xml><?xml version="1.0" encoding="utf-8"?>
-<p:properties xmlns:p="http://schemas.microsoft.com/office/2006/metadata/properties" xmlns:xsi="http://www.w3.org/2001/XMLSchema-instance" xmlns:pc="http://schemas.microsoft.com/office/infopath/2007/PartnerControls">
-  <documentManagement>
-    <TaxCatchAll xmlns="a525567b-649d-460c-8e8e-4b8ff2198859" xsi:nil="true"/>
-    <lcf76f155ced4ddcb4097134ff3c332f xmlns="d6efa0f9-dae8-495f-a801-1a676c3280d6">
-      <Terms xmlns="http://schemas.microsoft.com/office/infopath/2007/PartnerControls"/>
-    </lcf76f155ced4ddcb4097134ff3c332f>
-    <ReferenceId xmlns="d6efa0f9-dae8-495f-a801-1a676c3280d6" xsi:nil="true"/>
-  </documentManagement>
-</p:properties>
+<file path=customXml/itemProps1.xml><?xml version="1.0" encoding="utf-8"?>
+<ds:datastoreItem xmlns:ds="http://schemas.openxmlformats.org/officeDocument/2006/customXml" ds:itemID="{C6916C6B-E06E-47CD-A094-BBBE44C5EA8C}">
+  <ds:schemaRefs>
+    <ds:schemaRef ds:uri="http://schemas.microsoft.com/sharepoint/v3/contenttype/forms"/>
+  </ds:schemaRefs>
+</ds:datastoreItem>
 </file>
 
-<file path=customXml/item3.xml><?xml version="1.0" encoding="utf-8"?>
-<b:Sources xmlns:b="http://schemas.openxmlformats.org/officeDocument/2006/bibliography" xmlns="http://schemas.openxmlformats.org/officeDocument/2006/bibliography" SelectedStyle="\APASixthEditionOfficeOnline.xsl" StyleName="APA" Version="6"/>
+<file path=customXml/itemProps2.xml><?xml version="1.0" encoding="utf-8"?>
+<ds:datastoreItem xmlns:ds="http://schemas.openxmlformats.org/officeDocument/2006/customXml" ds:itemID="{72B7D650-2FAA-4D72-B587-235E59E6AC26}">
+  <ds:schemaRefs>
+    <ds:schemaRef ds:uri="http://schemas.openxmlformats.org/officeDocument/2006/bibliography"/>
+  </ds:schemaRefs>
+</ds:datastoreItem>
 </file>
 
-<file path=customXml/item4.xml><?xml version="1.0" encoding="utf-8"?>
-<?mso-contentType ?>
-<FormTemplates xmlns="http://schemas.microsoft.com/sharepoint/v3/contenttype/forms">
-  <Display>DocumentLibraryForm</Display>
-  <Edit>DocumentLibraryForm</Edit>
-  <New>DocumentLibraryForm</New>
-</FormTemplates>
+<file path=customXml/itemProps3.xml><?xml version="1.0" encoding="utf-8"?>
+<ds:datastoreItem xmlns:ds="http://schemas.openxmlformats.org/officeDocument/2006/customXml" ds:itemID="{846B1C81-E993-40E7-BCC5-DA63F0CD945C}">
+  <ds:schemaRefs>
+    <ds:schemaRef ds:uri="http://schemas.microsoft.com/office/2006/metadata/properties"/>
+    <ds:schemaRef ds:uri="http://schemas.microsoft.com/office/infopath/2007/PartnerControls"/>
+    <ds:schemaRef ds:uri="a525567b-649d-460c-8e8e-4b8ff2198859"/>
+    <ds:schemaRef ds:uri="d6efa0f9-dae8-495f-a801-1a676c3280d6"/>
+  </ds:schemaRefs>
+</ds:datastoreItem>
 </file>
 
-<file path=customXml/itemProps1.xml><?xml version="1.0" encoding="utf-8"?>
+<file path=customXml/itemProps4.xml><?xml version="1.0" encoding="utf-8"?>
 <ds:datastoreItem xmlns:ds="http://schemas.openxmlformats.org/officeDocument/2006/customXml" ds:itemID="{973835F0-0CDC-4028-A370-67D9C77F8005}">
   <ds:schemaRefs>
     <ds:schemaRef ds:uri="http://schemas.microsoft.com/office/2006/metadata/contentType"/>
@@ -8014,31 +8265,4 @@
     <ds:schemaRef ds:uri="http://schemas.microsoft.com/internal/obd"/>
   </ds:schemaRefs>
 </ds:datastoreItem>
-</file>
-
-<file path=customXml/itemProps2.xml><?xml version="1.0" encoding="utf-8"?>
-<ds:datastoreItem xmlns:ds="http://schemas.openxmlformats.org/officeDocument/2006/customXml" ds:itemID="{846B1C81-E993-40E7-BCC5-DA63F0CD945C}">
-  <ds:schemaRefs>
-    <ds:schemaRef ds:uri="http://schemas.microsoft.com/office/2006/metadata/properties"/>
-    <ds:schemaRef ds:uri="http://schemas.microsoft.com/office/infopath/2007/PartnerControls"/>
-    <ds:schemaRef ds:uri="a525567b-649d-460c-8e8e-4b8ff2198859"/>
-    <ds:schemaRef ds:uri="d6efa0f9-dae8-495f-a801-1a676c3280d6"/>
-  </ds:schemaRefs>
-</ds:datastoreItem>
-</file>
-
-<file path=customXml/itemProps3.xml><?xml version="1.0" encoding="utf-8"?>
-<ds:datastoreItem xmlns:ds="http://schemas.openxmlformats.org/officeDocument/2006/customXml" ds:itemID="{72B7D650-2FAA-4D72-B587-235E59E6AC26}">
-  <ds:schemaRefs>
-    <ds:schemaRef ds:uri="http://schemas.openxmlformats.org/officeDocument/2006/bibliography"/>
-  </ds:schemaRefs>
-</ds:datastoreItem>
-</file>
-
-<file path=customXml/itemProps4.xml><?xml version="1.0" encoding="utf-8"?>
-<ds:datastoreItem xmlns:ds="http://schemas.openxmlformats.org/officeDocument/2006/customXml" ds:itemID="{C6916C6B-E06E-47CD-A094-BBBE44C5EA8C}">
-  <ds:schemaRefs>
-    <ds:schemaRef ds:uri="http://schemas.microsoft.com/sharepoint/v3/contenttype/forms"/>
-  </ds:schemaRefs>
-</ds:datastoreItem>
 </file>
</xml_diff>

<commit_message>
Feat: block falling + snapping + collision
</commit_message>
<xml_diff>
--- a/Documentatie/J2P4_Verboom_Log.docx
+++ b/Documentatie/J2P4_Verboom_Log.docx
@@ -1358,6 +1358,7 @@
         <w:rPr>
           <w:i/>
           <w:iCs/>
+          <w:noProof/>
         </w:rPr>
         <w:drawing>
           <wp:inline distT="0" distB="0" distL="0" distR="0" wp14:anchorId="6E228371" wp14:editId="156E9250">
@@ -1442,6 +1443,7 @@
         <w:rPr>
           <w:i/>
           <w:iCs/>
+          <w:noProof/>
         </w:rPr>
         <w:drawing>
           <wp:inline distT="0" distB="0" distL="0" distR="0" wp14:anchorId="479A3B22" wp14:editId="7FEA37E6">
@@ -1869,7 +1871,41 @@
           <w:i/>
           <w:iCs/>
         </w:rPr>
-        <w:t>[Zorg ervoor dat de informatie die je inlevert duidelijk en leesbaar is!]</w:t>
+        <w:drawing>
+          <wp:inline distT="0" distB="0" distL="0" distR="0" wp14:anchorId="7088507A" wp14:editId="5CDA5085">
+            <wp:extent cx="2937933" cy="2823209"/>
+            <wp:effectExtent l="0" t="0" r="0" b="0"/>
+            <wp:docPr id="500474816" name="Picture 1" descr="A screenshot of a black screen&#10;&#10;AI-generated content may be incorrect."/>
+            <wp:cNvGraphicFramePr>
+              <a:graphicFrameLocks xmlns:a="http://schemas.openxmlformats.org/drawingml/2006/main" noChangeAspect="1"/>
+            </wp:cNvGraphicFramePr>
+            <a:graphic xmlns:a="http://schemas.openxmlformats.org/drawingml/2006/main">
+              <a:graphicData uri="http://schemas.openxmlformats.org/drawingml/2006/picture">
+                <pic:pic xmlns:pic="http://schemas.openxmlformats.org/drawingml/2006/picture">
+                  <pic:nvPicPr>
+                    <pic:cNvPr id="500474816" name="Picture 1" descr="A screenshot of a black screen&#10;&#10;AI-generated content may be incorrect."/>
+                    <pic:cNvPicPr/>
+                  </pic:nvPicPr>
+                  <pic:blipFill>
+                    <a:blip r:embed="rId14"/>
+                    <a:stretch>
+                      <a:fillRect/>
+                    </a:stretch>
+                  </pic:blipFill>
+                  <pic:spPr>
+                    <a:xfrm>
+                      <a:off x="0" y="0"/>
+                      <a:ext cx="2940728" cy="2825895"/>
+                    </a:xfrm>
+                    <a:prstGeom prst="rect">
+                      <a:avLst/>
+                    </a:prstGeom>
+                  </pic:spPr>
+                </pic:pic>
+              </a:graphicData>
+            </a:graphic>
+          </wp:inline>
+        </w:drawing>
       </w:r>
       <w:r>
         <w:rPr>
@@ -1894,6 +1930,15 @@
         </w:rPr>
         <w:t xml:space="preserve">Screenshot SCRUM bord. </w:t>
       </w:r>
+    </w:p>
+    <w:p>
+      <w:pPr>
+        <w:pStyle w:val="ListParagraph"/>
+        <w:ind w:left="360"/>
+      </w:pPr>
+      <w:r>
+        <w:t>Ochtend:</w:t>
+      </w:r>
       <w:r>
         <w:rPr>
           <w:b/>
@@ -1906,7 +1951,41 @@
           <w:i/>
           <w:iCs/>
         </w:rPr>
-        <w:t>[Zorg dat de informatie die je inlevert duidelijk en leesbaar is!]</w:t>
+        <w:drawing>
+          <wp:inline distT="0" distB="0" distL="0" distR="0" wp14:anchorId="449A6B2C" wp14:editId="2D399116">
+            <wp:extent cx="5760720" cy="2506345"/>
+            <wp:effectExtent l="0" t="0" r="0" b="8255"/>
+            <wp:docPr id="1910117852" name="Picture 1" descr="A screenshot of a computer&#10;&#10;AI-generated content may be incorrect."/>
+            <wp:cNvGraphicFramePr>
+              <a:graphicFrameLocks xmlns:a="http://schemas.openxmlformats.org/drawingml/2006/main" noChangeAspect="1"/>
+            </wp:cNvGraphicFramePr>
+            <a:graphic xmlns:a="http://schemas.openxmlformats.org/drawingml/2006/main">
+              <a:graphicData uri="http://schemas.openxmlformats.org/drawingml/2006/picture">
+                <pic:pic xmlns:pic="http://schemas.openxmlformats.org/drawingml/2006/picture">
+                  <pic:nvPicPr>
+                    <pic:cNvPr id="1910117852" name="Picture 1" descr="A screenshot of a computer&#10;&#10;AI-generated content may be incorrect."/>
+                    <pic:cNvPicPr/>
+                  </pic:nvPicPr>
+                  <pic:blipFill>
+                    <a:blip r:embed="rId15"/>
+                    <a:stretch>
+                      <a:fillRect/>
+                    </a:stretch>
+                  </pic:blipFill>
+                  <pic:spPr>
+                    <a:xfrm>
+                      <a:off x="0" y="0"/>
+                      <a:ext cx="5760720" cy="2506345"/>
+                    </a:xfrm>
+                    <a:prstGeom prst="rect">
+                      <a:avLst/>
+                    </a:prstGeom>
+                  </pic:spPr>
+                </pic:pic>
+              </a:graphicData>
+            </a:graphic>
+          </wp:inline>
+        </w:drawing>
       </w:r>
       <w:r>
         <w:rPr>
@@ -2054,7 +2133,15 @@
           <w:i/>
           <w:iCs/>
         </w:rPr>
-        <w:t>[Heb je alle informatie om verder te kunnen werken. Weet jij wat en wanneer er iets van je wordt verwacht?]</w:t>
+        <w:t xml:space="preserve">[Heb je alle informatie om verder te kunnen werken. Weet jij wat en wanneer er iets van je wordt </w:t>
+      </w:r>
+      <w:r>
+        <w:rPr>
+          <w:i/>
+          <w:iCs/>
+        </w:rPr>
+        <w:lastRenderedPageBreak/>
+        <w:t>verwacht?]</w:t>
       </w:r>
       <w:r>
         <w:rPr>
@@ -2679,9 +2766,9 @@
       </w:pPr>
     </w:p>
     <w:sectPr>
-      <w:footerReference w:type="default" r:id="rId14"/>
-      <w:headerReference w:type="first" r:id="rId15"/>
-      <w:footerReference w:type="first" r:id="rId16"/>
+      <w:footerReference w:type="default" r:id="rId16"/>
+      <w:headerReference w:type="first" r:id="rId17"/>
+      <w:footerReference w:type="first" r:id="rId18"/>
       <w:pgSz w:w="11906" w:h="16838"/>
       <w:pgMar w:top="1417" w:right="1417" w:bottom="1417" w:left="1417" w:header="708" w:footer="708" w:gutter="0"/>
       <w:cols w:space="708"/>
@@ -7853,31 +7940,6 @@
 </file>
 
 <file path=customXml/item1.xml><?xml version="1.0" encoding="utf-8"?>
-<?mso-contentType ?>
-<FormTemplates xmlns="http://schemas.microsoft.com/sharepoint/v3/contenttype/forms">
-  <Display>DocumentLibraryForm</Display>
-  <Edit>DocumentLibraryForm</Edit>
-  <New>DocumentLibraryForm</New>
-</FormTemplates>
-</file>
-
-<file path=customXml/item2.xml><?xml version="1.0" encoding="utf-8"?>
-<b:Sources xmlns:b="http://schemas.openxmlformats.org/officeDocument/2006/bibliography" xmlns="http://schemas.openxmlformats.org/officeDocument/2006/bibliography" SelectedStyle="\APASixthEditionOfficeOnline.xsl" StyleName="APA" Version="6"/>
-</file>
-
-<file path=customXml/item3.xml><?xml version="1.0" encoding="utf-8"?>
-<p:properties xmlns:p="http://schemas.microsoft.com/office/2006/metadata/properties" xmlns:xsi="http://www.w3.org/2001/XMLSchema-instance" xmlns:pc="http://schemas.microsoft.com/office/infopath/2007/PartnerControls">
-  <documentManagement>
-    <TaxCatchAll xmlns="a525567b-649d-460c-8e8e-4b8ff2198859" xsi:nil="true"/>
-    <lcf76f155ced4ddcb4097134ff3c332f xmlns="d6efa0f9-dae8-495f-a801-1a676c3280d6">
-      <Terms xmlns="http://schemas.microsoft.com/office/infopath/2007/PartnerControls"/>
-    </lcf76f155ced4ddcb4097134ff3c332f>
-    <ReferenceId xmlns="d6efa0f9-dae8-495f-a801-1a676c3280d6" xsi:nil="true"/>
-  </documentManagement>
-</p:properties>
-</file>
-
-<file path=customXml/item4.xml><?xml version="1.0" encoding="utf-8"?>
 <ct:contentTypeSchema xmlns:ct="http://schemas.microsoft.com/office/2006/metadata/contentType" xmlns:ma="http://schemas.microsoft.com/office/2006/metadata/properties/metaAttributes" ct:_="" ma:_="" ma:contentTypeName="Document" ma:contentTypeID="0x010100665464867BBD6147A31646DF0461D184" ma:contentTypeVersion="12" ma:contentTypeDescription="Een nieuw document maken." ma:contentTypeScope="" ma:versionID="fb14baebca41b563e1502066157e2f79">
   <xsd:schema xmlns:xsd="http://www.w3.org/2001/XMLSchema" xmlns:xs="http://www.w3.org/2001/XMLSchema" xmlns:p="http://schemas.microsoft.com/office/2006/metadata/properties" xmlns:ns2="d6efa0f9-dae8-495f-a801-1a676c3280d6" xmlns:ns3="a525567b-649d-460c-8e8e-4b8ff2198859" targetNamespace="http://schemas.microsoft.com/office/2006/metadata/properties" ma:root="true" ma:fieldsID="b7c9fe1bf5062ab4e996756ff7dfce89" ns2:_="" ns3:_="">
     <xsd:import namespace="d6efa0f9-dae8-495f-a801-1a676c3280d6"/>
@@ -8078,34 +8140,32 @@
 </ct:contentTypeSchema>
 </file>
 
-<file path=customXml/itemProps1.xml><?xml version="1.0" encoding="utf-8"?>
-<ds:datastoreItem xmlns:ds="http://schemas.openxmlformats.org/officeDocument/2006/customXml" ds:itemID="{C6916C6B-E06E-47CD-A094-BBBE44C5EA8C}">
-  <ds:schemaRefs>
-    <ds:schemaRef ds:uri="http://schemas.microsoft.com/sharepoint/v3/contenttype/forms"/>
-  </ds:schemaRefs>
-</ds:datastoreItem>
+<file path=customXml/item2.xml><?xml version="1.0" encoding="utf-8"?>
+<p:properties xmlns:p="http://schemas.microsoft.com/office/2006/metadata/properties" xmlns:xsi="http://www.w3.org/2001/XMLSchema-instance" xmlns:pc="http://schemas.microsoft.com/office/infopath/2007/PartnerControls">
+  <documentManagement>
+    <TaxCatchAll xmlns="a525567b-649d-460c-8e8e-4b8ff2198859" xsi:nil="true"/>
+    <lcf76f155ced4ddcb4097134ff3c332f xmlns="d6efa0f9-dae8-495f-a801-1a676c3280d6">
+      <Terms xmlns="http://schemas.microsoft.com/office/infopath/2007/PartnerControls"/>
+    </lcf76f155ced4ddcb4097134ff3c332f>
+    <ReferenceId xmlns="d6efa0f9-dae8-495f-a801-1a676c3280d6" xsi:nil="true"/>
+  </documentManagement>
+</p:properties>
 </file>
 
-<file path=customXml/itemProps2.xml><?xml version="1.0" encoding="utf-8"?>
-<ds:datastoreItem xmlns:ds="http://schemas.openxmlformats.org/officeDocument/2006/customXml" ds:itemID="{72B7D650-2FAA-4D72-B587-235E59E6AC26}">
-  <ds:schemaRefs>
-    <ds:schemaRef ds:uri="http://schemas.openxmlformats.org/officeDocument/2006/bibliography"/>
-  </ds:schemaRefs>
-</ds:datastoreItem>
+<file path=customXml/item3.xml><?xml version="1.0" encoding="utf-8"?>
+<b:Sources xmlns:b="http://schemas.openxmlformats.org/officeDocument/2006/bibliography" xmlns="http://schemas.openxmlformats.org/officeDocument/2006/bibliography" SelectedStyle="\APASixthEditionOfficeOnline.xsl" StyleName="APA" Version="6"/>
 </file>
 
-<file path=customXml/itemProps3.xml><?xml version="1.0" encoding="utf-8"?>
-<ds:datastoreItem xmlns:ds="http://schemas.openxmlformats.org/officeDocument/2006/customXml" ds:itemID="{846B1C81-E993-40E7-BCC5-DA63F0CD945C}">
-  <ds:schemaRefs>
-    <ds:schemaRef ds:uri="http://schemas.microsoft.com/office/2006/metadata/properties"/>
-    <ds:schemaRef ds:uri="http://schemas.microsoft.com/office/infopath/2007/PartnerControls"/>
-    <ds:schemaRef ds:uri="a525567b-649d-460c-8e8e-4b8ff2198859"/>
-    <ds:schemaRef ds:uri="d6efa0f9-dae8-495f-a801-1a676c3280d6"/>
-  </ds:schemaRefs>
-</ds:datastoreItem>
+<file path=customXml/item4.xml><?xml version="1.0" encoding="utf-8"?>
+<?mso-contentType ?>
+<FormTemplates xmlns="http://schemas.microsoft.com/sharepoint/v3/contenttype/forms">
+  <Display>DocumentLibraryForm</Display>
+  <Edit>DocumentLibraryForm</Edit>
+  <New>DocumentLibraryForm</New>
+</FormTemplates>
 </file>
 
-<file path=customXml/itemProps4.xml><?xml version="1.0" encoding="utf-8"?>
+<file path=customXml/itemProps1.xml><?xml version="1.0" encoding="utf-8"?>
 <ds:datastoreItem xmlns:ds="http://schemas.openxmlformats.org/officeDocument/2006/customXml" ds:itemID="{973835F0-0CDC-4028-A370-67D9C77F8005}">
   <ds:schemaRefs>
     <ds:schemaRef ds:uri="http://schemas.microsoft.com/office/2006/metadata/contentType"/>
@@ -8122,4 +8182,31 @@
     <ds:schemaRef ds:uri="http://schemas.microsoft.com/internal/obd"/>
   </ds:schemaRefs>
 </ds:datastoreItem>
+</file>
+
+<file path=customXml/itemProps2.xml><?xml version="1.0" encoding="utf-8"?>
+<ds:datastoreItem xmlns:ds="http://schemas.openxmlformats.org/officeDocument/2006/customXml" ds:itemID="{846B1C81-E993-40E7-BCC5-DA63F0CD945C}">
+  <ds:schemaRefs>
+    <ds:schemaRef ds:uri="http://schemas.microsoft.com/office/2006/metadata/properties"/>
+    <ds:schemaRef ds:uri="http://schemas.microsoft.com/office/infopath/2007/PartnerControls"/>
+    <ds:schemaRef ds:uri="a525567b-649d-460c-8e8e-4b8ff2198859"/>
+    <ds:schemaRef ds:uri="d6efa0f9-dae8-495f-a801-1a676c3280d6"/>
+  </ds:schemaRefs>
+</ds:datastoreItem>
+</file>
+
+<file path=customXml/itemProps3.xml><?xml version="1.0" encoding="utf-8"?>
+<ds:datastoreItem xmlns:ds="http://schemas.openxmlformats.org/officeDocument/2006/customXml" ds:itemID="{72B7D650-2FAA-4D72-B587-235E59E6AC26}">
+  <ds:schemaRefs>
+    <ds:schemaRef ds:uri="http://schemas.openxmlformats.org/officeDocument/2006/bibliography"/>
+  </ds:schemaRefs>
+</ds:datastoreItem>
+</file>
+
+<file path=customXml/itemProps4.xml><?xml version="1.0" encoding="utf-8"?>
+<ds:datastoreItem xmlns:ds="http://schemas.openxmlformats.org/officeDocument/2006/customXml" ds:itemID="{C6916C6B-E06E-47CD-A094-BBBE44C5EA8C}">
+  <ds:schemaRefs>
+    <ds:schemaRef ds:uri="http://schemas.microsoft.com/sharepoint/v3/contenttype/forms"/>
+  </ds:schemaRefs>
+</ds:datastoreItem>
 </file>
</xml_diff>

<commit_message>
WIP FEAT: Line clear, all blocks
</commit_message>
<xml_diff>
--- a/Documentatie/J2P4_Verboom_Log.docx
+++ b/Documentatie/J2P4_Verboom_Log.docx
@@ -1729,7 +1729,21 @@
           <w:i/>
           <w:iCs/>
         </w:rPr>
-        <w:t>Ik ga kijken of ik nog dextroamfetamine heb liggen tegen de ADHD.</w:t>
+        <w:t xml:space="preserve">Ik </w:t>
+      </w:r>
+      <w:r>
+        <w:rPr>
+          <w:i/>
+          <w:iCs/>
+        </w:rPr>
+        <w:t>g</w:t>
+      </w:r>
+      <w:r>
+        <w:rPr>
+          <w:i/>
+          <w:iCs/>
+        </w:rPr>
+        <w:t>a kijken of ik nog dextroamfetamine heb liggen tegen de ADHD.</w:t>
       </w:r>
       <w:r>
         <w:rPr>
@@ -1871,41 +1885,7 @@
           <w:i/>
           <w:iCs/>
         </w:rPr>
-        <w:drawing>
-          <wp:inline distT="0" distB="0" distL="0" distR="0" wp14:anchorId="7088507A" wp14:editId="5CDA5085">
-            <wp:extent cx="2937933" cy="2823209"/>
-            <wp:effectExtent l="0" t="0" r="0" b="0"/>
-            <wp:docPr id="500474816" name="Picture 1" descr="A screenshot of a black screen&#10;&#10;AI-generated content may be incorrect."/>
-            <wp:cNvGraphicFramePr>
-              <a:graphicFrameLocks xmlns:a="http://schemas.openxmlformats.org/drawingml/2006/main" noChangeAspect="1"/>
-            </wp:cNvGraphicFramePr>
-            <a:graphic xmlns:a="http://schemas.openxmlformats.org/drawingml/2006/main">
-              <a:graphicData uri="http://schemas.openxmlformats.org/drawingml/2006/picture">
-                <pic:pic xmlns:pic="http://schemas.openxmlformats.org/drawingml/2006/picture">
-                  <pic:nvPicPr>
-                    <pic:cNvPr id="500474816" name="Picture 1" descr="A screenshot of a black screen&#10;&#10;AI-generated content may be incorrect."/>
-                    <pic:cNvPicPr/>
-                  </pic:nvPicPr>
-                  <pic:blipFill>
-                    <a:blip r:embed="rId14"/>
-                    <a:stretch>
-                      <a:fillRect/>
-                    </a:stretch>
-                  </pic:blipFill>
-                  <pic:spPr>
-                    <a:xfrm>
-                      <a:off x="0" y="0"/>
-                      <a:ext cx="2940728" cy="2825895"/>
-                    </a:xfrm>
-                    <a:prstGeom prst="rect">
-                      <a:avLst/>
-                    </a:prstGeom>
-                  </pic:spPr>
-                </pic:pic>
-              </a:graphicData>
-            </a:graphic>
-          </wp:inline>
-        </w:drawing>
+        <w:t>[Zorg ervoor dat de informatie die je inlevert duidelijk en leesbaar is!]</w:t>
       </w:r>
       <w:r>
         <w:rPr>
@@ -1930,15 +1910,6 @@
         </w:rPr>
         <w:t xml:space="preserve">Screenshot SCRUM bord. </w:t>
       </w:r>
-    </w:p>
-    <w:p>
-      <w:pPr>
-        <w:pStyle w:val="ListParagraph"/>
-        <w:ind w:left="360"/>
-      </w:pPr>
-      <w:r>
-        <w:t>Ochtend:</w:t>
-      </w:r>
       <w:r>
         <w:rPr>
           <w:b/>
@@ -1951,41 +1922,7 @@
           <w:i/>
           <w:iCs/>
         </w:rPr>
-        <w:drawing>
-          <wp:inline distT="0" distB="0" distL="0" distR="0" wp14:anchorId="449A6B2C" wp14:editId="2D399116">
-            <wp:extent cx="5760720" cy="2506345"/>
-            <wp:effectExtent l="0" t="0" r="0" b="8255"/>
-            <wp:docPr id="1910117852" name="Picture 1" descr="A screenshot of a computer&#10;&#10;AI-generated content may be incorrect."/>
-            <wp:cNvGraphicFramePr>
-              <a:graphicFrameLocks xmlns:a="http://schemas.openxmlformats.org/drawingml/2006/main" noChangeAspect="1"/>
-            </wp:cNvGraphicFramePr>
-            <a:graphic xmlns:a="http://schemas.openxmlformats.org/drawingml/2006/main">
-              <a:graphicData uri="http://schemas.openxmlformats.org/drawingml/2006/picture">
-                <pic:pic xmlns:pic="http://schemas.openxmlformats.org/drawingml/2006/picture">
-                  <pic:nvPicPr>
-                    <pic:cNvPr id="1910117852" name="Picture 1" descr="A screenshot of a computer&#10;&#10;AI-generated content may be incorrect."/>
-                    <pic:cNvPicPr/>
-                  </pic:nvPicPr>
-                  <pic:blipFill>
-                    <a:blip r:embed="rId15"/>
-                    <a:stretch>
-                      <a:fillRect/>
-                    </a:stretch>
-                  </pic:blipFill>
-                  <pic:spPr>
-                    <a:xfrm>
-                      <a:off x="0" y="0"/>
-                      <a:ext cx="5760720" cy="2506345"/>
-                    </a:xfrm>
-                    <a:prstGeom prst="rect">
-                      <a:avLst/>
-                    </a:prstGeom>
-                  </pic:spPr>
-                </pic:pic>
-              </a:graphicData>
-            </a:graphic>
-          </wp:inline>
-        </w:drawing>
+        <w:t>[Zorg dat de informatie die je inlevert duidelijk en leesbaar is!]</w:t>
       </w:r>
       <w:r>
         <w:rPr>
@@ -2133,15 +2070,7 @@
           <w:i/>
           <w:iCs/>
         </w:rPr>
-        <w:t xml:space="preserve">[Heb je alle informatie om verder te kunnen werken. Weet jij wat en wanneer er iets van je wordt </w:t>
-      </w:r>
-      <w:r>
-        <w:rPr>
-          <w:i/>
-          <w:iCs/>
-        </w:rPr>
-        <w:lastRenderedPageBreak/>
-        <w:t>verwacht?]</w:t>
+        <w:t>[Heb je alle informatie om verder te kunnen werken. Weet jij wat en wanneer er iets van je wordt verwacht?]</w:t>
       </w:r>
       <w:r>
         <w:rPr>
@@ -2766,9 +2695,9 @@
       </w:pPr>
     </w:p>
     <w:sectPr>
-      <w:footerReference w:type="default" r:id="rId16"/>
-      <w:headerReference w:type="first" r:id="rId17"/>
-      <w:footerReference w:type="first" r:id="rId18"/>
+      <w:footerReference w:type="default" r:id="rId14"/>
+      <w:headerReference w:type="first" r:id="rId15"/>
+      <w:footerReference w:type="first" r:id="rId16"/>
       <w:pgSz w:w="11906" w:h="16838"/>
       <w:pgMar w:top="1417" w:right="1417" w:bottom="1417" w:left="1417" w:header="708" w:footer="708" w:gutter="0"/>
       <w:cols w:space="708"/>

</xml_diff>